<commit_message>
Update MVC  Architecture diagram
</commit_message>
<xml_diff>
--- a/Document/MVC  Architecture.docx
+++ b/Document/MVC  Architecture.docx
@@ -29,10 +29,7 @@
     </w:p>
     <w:p>
       <w:r>
-        <w:t>The MVC</w:t>
-      </w:r>
-      <w:r>
-        <w:t xml:space="preserve"> model defines web applications with 3 logic layer:</w:t>
+        <w:t>The MVC model defines web applications with 3 logic layer:</w:t>
       </w:r>
     </w:p>
     <w:p>
@@ -341,29 +338,33 @@
         </w:rPr>
         <w:t>It handle the input, typically user actions and may invoke changes on the model and view.</w:t>
       </w:r>
+      <w:r>
+        <w:rPr>
+          <w:noProof/>
+        </w:rPr>
+        <w:t xml:space="preserve"> </w:t>
+      </w:r>
+      <w:r>
+        <w:t>For example, the controller handles query-string values, and passes these values to the model, which in turn might use these values to query the database.</w:t>
+      </w:r>
     </w:p>
     <w:p>
       <w:pPr>
         <w:ind w:left="45"/>
-        <w:rPr>
-          <w:noProof/>
-        </w:rPr>
-      </w:pPr>
-    </w:p>
-    <w:p>
-      <w:pPr>
         <w:jc w:val="center"/>
-      </w:pPr>
-      <w:r>
-        <w:rPr>
-          <w:noProof/>
-        </w:rPr>
-        <w:lastRenderedPageBreak/>
+        <w:rPr>
+          <w:noProof/>
+        </w:rPr>
+      </w:pPr>
+      <w:r>
+        <w:rPr>
+          <w:noProof/>
+        </w:rPr>
         <w:drawing>
           <wp:inline distT="0" distB="0" distL="0" distR="0">
-            <wp:extent cx="3638550" cy="3200400"/>
+            <wp:extent cx="2076450" cy="1752600"/>
             <wp:effectExtent l="0" t="0" r="0" b="0"/>
-            <wp:docPr id="2" name="Picture 2"/>
+            <wp:docPr id="1" name="Picture 1" descr="C:\Users\tuanlethanh\Desktop\IC263184.png"/>
             <wp:cNvGraphicFramePr>
               <a:graphicFrameLocks xmlns:a="http://schemas.openxmlformats.org/drawingml/2006/main" noChangeAspect="1"/>
             </wp:cNvGraphicFramePr>
@@ -371,7 +372,7 @@
               <a:graphicData uri="http://schemas.openxmlformats.org/drawingml/2006/picture">
                 <pic:pic xmlns:pic="http://schemas.openxmlformats.org/drawingml/2006/picture">
                   <pic:nvPicPr>
-                    <pic:cNvPr id="0" name="Picture 2"/>
+                    <pic:cNvPr id="0" name="Picture 1" descr="C:\Users\tuanlethanh\Desktop\IC263184.png"/>
                     <pic:cNvPicPr>
                       <a:picLocks noChangeAspect="1" noChangeArrowheads="1"/>
                     </pic:cNvPicPr>
@@ -392,7 +393,7 @@
                   <pic:spPr bwMode="auto">
                     <a:xfrm>
                       <a:off x="0" y="0"/>
-                      <a:ext cx="3638550" cy="3200400"/>
+                      <a:ext cx="2076450" cy="1752600"/>
                     </a:xfrm>
                     <a:prstGeom prst="rect">
                       <a:avLst/>
@@ -412,6 +413,11 @@
     <w:p>
       <w:pPr>
         <w:jc w:val="center"/>
+      </w:pPr>
+    </w:p>
+    <w:p>
+      <w:pPr>
+        <w:jc w:val="center"/>
         <w:rPr>
           <w:b/>
         </w:rPr>
@@ -444,124 +450,121 @@
         <w:rPr>
           <w:b/>
         </w:rPr>
-        <w:t xml:space="preserve"> slideshare.net)</w:t>
-      </w:r>
-    </w:p>
-    <w:p>
-      <w:pPr>
-        <w:pStyle w:val="ListParagraph"/>
-        <w:numPr>
-          <w:ilvl w:val="0"/>
-          <w:numId w:val="1"/>
-        </w:numPr>
-      </w:pPr>
-      <w:r>
-        <w:t>User interacts with the interface through browser, browser sends Http request to controller.</w:t>
-      </w:r>
-    </w:p>
-    <w:p>
-      <w:pPr>
-        <w:pStyle w:val="ListParagraph"/>
-        <w:numPr>
-          <w:ilvl w:val="0"/>
-          <w:numId w:val="1"/>
-        </w:numPr>
-      </w:pPr>
-      <w:r>
-        <w:t>A controller handles the input event from the interface.</w:t>
-      </w:r>
-      <w:r>
         <w:t xml:space="preserve"> </w:t>
       </w:r>
       <w:r>
-        <w:t>The controller accesses the model, possibly updating it in a way appropriate to the user’s action (e.g., controller update user’s shopping cart).</w:t>
-      </w:r>
-    </w:p>
-    <w:p>
-      <w:pPr>
-        <w:pStyle w:val="ListParagraph"/>
-        <w:numPr>
-          <w:ilvl w:val="0"/>
-          <w:numId w:val="1"/>
-        </w:numPr>
-      </w:pPr>
-      <w:r>
-        <w:t xml:space="preserve"> </w:t>
-      </w:r>
-      <w:r>
-        <w:t xml:space="preserve">The model returns resulting data </w:t>
-      </w:r>
-      <w:r>
-        <w:t>to controller</w:t>
-      </w:r>
-      <w:r>
-        <w:t>.</w:t>
-      </w:r>
-    </w:p>
-    <w:p>
-      <w:pPr>
-        <w:pStyle w:val="ListParagraph"/>
-        <w:numPr>
-          <w:ilvl w:val="0"/>
-          <w:numId w:val="1"/>
-        </w:numPr>
-      </w:pPr>
-      <w:r>
-        <w:t>The Controller sends data to</w:t>
-      </w:r>
-      <w:r>
-        <w:t xml:space="preserve"> request</w:t>
-      </w:r>
-      <w:r>
-        <w:t xml:space="preserve"> view</w:t>
-      </w:r>
-      <w:r>
-        <w:t>.</w:t>
-      </w:r>
-    </w:p>
-    <w:p>
-      <w:pPr>
-        <w:pStyle w:val="ListParagraph"/>
-        <w:numPr>
-          <w:ilvl w:val="0"/>
-          <w:numId w:val="1"/>
-        </w:numPr>
-      </w:pPr>
-      <w:r>
-        <w:t>The view use</w:t>
-      </w:r>
-      <w:r>
-        <w:t>s</w:t>
-      </w:r>
-      <w:r>
-        <w:t xml:space="preserve"> the data to generate an appropriate user interface</w:t>
-      </w:r>
-      <w:r>
-        <w:t xml:space="preserve"> and returns Html code to controller</w:t>
-      </w:r>
-      <w:r>
-        <w:t>.</w:t>
-      </w:r>
-    </w:p>
-    <w:p>
-      <w:pPr>
-        <w:pStyle w:val="ListParagraph"/>
-        <w:numPr>
-          <w:ilvl w:val="0"/>
-          <w:numId w:val="1"/>
-        </w:numPr>
-      </w:pPr>
-      <w:r>
-        <w:t xml:space="preserve">The controller returns </w:t>
-      </w:r>
-      <w:r>
-        <w:t>appropriate</w:t>
-      </w:r>
-      <w:r>
-        <w:t xml:space="preserve"> interface and data to browser.</w:t>
+        <w:rPr>
+          <w:b/>
+        </w:rPr>
+        <w:t>msdn.microsoft.com</w:t>
+      </w:r>
+      <w:r>
+        <w:rPr>
+          <w:b/>
+        </w:rPr>
+        <w:t>)</w:t>
+      </w:r>
+    </w:p>
+    <w:p>
+      <w:pPr>
+        <w:spacing w:before="100" w:beforeAutospacing="1" w:after="100" w:afterAutospacing="1" w:line="240" w:lineRule="auto"/>
+        <w:outlineLvl w:val="2"/>
+        <w:rPr>
+          <w:rFonts w:ascii="Times New Roman" w:eastAsia="Times New Roman" w:hAnsi="Times New Roman" w:cs="Times New Roman"/>
+          <w:b/>
+          <w:bCs/>
+          <w:sz w:val="27"/>
+          <w:szCs w:val="27"/>
+        </w:rPr>
+      </w:pPr>
+      <w:r>
+        <w:rPr>
+          <w:rFonts w:ascii="Times New Roman" w:eastAsia="Times New Roman" w:hAnsi="Times New Roman" w:cs="Times New Roman"/>
+          <w:b/>
+          <w:bCs/>
+          <w:sz w:val="27"/>
+          <w:szCs w:val="27"/>
+        </w:rPr>
+        <w:lastRenderedPageBreak/>
+        <w:t>Advantages of an MVC-Based Web Application</w:t>
+      </w:r>
+    </w:p>
+    <w:p>
+      <w:pPr>
+        <w:pStyle w:val="NormalWeb"/>
+      </w:pPr>
+      <w:r>
+        <w:t>The ASP.NET MVC framework offers the following advantages:</w:t>
+      </w:r>
+    </w:p>
+    <w:p>
+      <w:pPr>
+        <w:pStyle w:val="NormalWeb"/>
+        <w:numPr>
+          <w:ilvl w:val="0"/>
+          <w:numId w:val="3"/>
+        </w:numPr>
+      </w:pPr>
+      <w:r>
+        <w:t>It makes it easier to manage complexity by dividing an application into the model, the view, and the controller.</w:t>
+      </w:r>
+    </w:p>
+    <w:p>
+      <w:pPr>
+        <w:pStyle w:val="NormalWeb"/>
+        <w:numPr>
+          <w:ilvl w:val="0"/>
+          <w:numId w:val="3"/>
+        </w:numPr>
+      </w:pPr>
+      <w:r>
+        <w:t>It does not use view state or server-based forms. This makes the MVC framework ideal for developers who want full control over the behavior of an application.</w:t>
+      </w:r>
+    </w:p>
+    <w:p>
+      <w:pPr>
+        <w:pStyle w:val="NormalWeb"/>
+        <w:numPr>
+          <w:ilvl w:val="0"/>
+          <w:numId w:val="3"/>
+        </w:numPr>
+      </w:pPr>
+      <w:r>
+        <w:t xml:space="preserve">It uses a Front Controller pattern that processes Web application requests through a single controller. This enables you to design an application that supports a rich routing infrastructure. </w:t>
       </w:r>
       <w:bookmarkStart w:id="0" w:name="_GoBack"/>
       <w:bookmarkEnd w:id="0"/>
+    </w:p>
+    <w:p>
+      <w:pPr>
+        <w:pStyle w:val="NormalWeb"/>
+        <w:numPr>
+          <w:ilvl w:val="0"/>
+          <w:numId w:val="3"/>
+        </w:numPr>
+      </w:pPr>
+      <w:r>
+        <w:t>It provides better support for test-driven development (TDD).</w:t>
+      </w:r>
+    </w:p>
+    <w:p>
+      <w:pPr>
+        <w:pStyle w:val="NormalWeb"/>
+        <w:numPr>
+          <w:ilvl w:val="0"/>
+          <w:numId w:val="3"/>
+        </w:numPr>
+      </w:pPr>
+      <w:r>
+        <w:t>It works well for Web applications that are supported by large teams of developers and for Web designers who need a high degree of control over the application behavior.</w:t>
+      </w:r>
+    </w:p>
+    <w:p>
+      <w:pPr>
+        <w:rPr>
+          <w:b/>
+        </w:rPr>
+      </w:pPr>
     </w:p>
     <w:p/>
     <w:sectPr>
@@ -577,6 +580,155 @@
 <file path=word/numbering.xml><?xml version="1.0" encoding="utf-8"?>
 <w:numbering xmlns:wpc="http://schemas.microsoft.com/office/word/2010/wordprocessingCanvas" xmlns:mc="http://schemas.openxmlformats.org/markup-compatibility/2006" xmlns:o="urn:schemas-microsoft-com:office:office" xmlns:r="http://schemas.openxmlformats.org/officeDocument/2006/relationships" xmlns:m="http://schemas.openxmlformats.org/officeDocument/2006/math" xmlns:v="urn:schemas-microsoft-com:vml" xmlns:wp14="http://schemas.microsoft.com/office/word/2010/wordprocessingDrawing" xmlns:wp="http://schemas.openxmlformats.org/drawingml/2006/wordprocessingDrawing" xmlns:w10="urn:schemas-microsoft-com:office:word" xmlns:w="http://schemas.openxmlformats.org/wordprocessingml/2006/main" xmlns:w14="http://schemas.microsoft.com/office/word/2010/wordml" xmlns:wpg="http://schemas.microsoft.com/office/word/2010/wordprocessingGroup" xmlns:wpi="http://schemas.microsoft.com/office/word/2010/wordprocessingInk" xmlns:wne="http://schemas.microsoft.com/office/word/2006/wordml" xmlns:wps="http://schemas.microsoft.com/office/word/2010/wordprocessingShape" mc:Ignorable="w14 wp14">
   <w:abstractNum w:abstractNumId="0">
+    <w:nsid w:val="065810CC"/>
+    <w:multiLevelType w:val="multilevel"/>
+    <w:tmpl w:val="194AAB0E"/>
+    <w:lvl w:ilvl="0">
+      <w:start w:val="1"/>
+      <w:numFmt w:val="bullet"/>
+      <w:lvlText w:val=""/>
+      <w:lvlJc w:val="left"/>
+      <w:pPr>
+        <w:tabs>
+          <w:tab w:val="num" w:pos="720"/>
+        </w:tabs>
+        <w:ind w:left="720" w:hanging="360"/>
+      </w:pPr>
+      <w:rPr>
+        <w:rFonts w:ascii="Symbol" w:hAnsi="Symbol" w:hint="default"/>
+        <w:sz w:val="20"/>
+      </w:rPr>
+    </w:lvl>
+    <w:lvl w:ilvl="1" w:tentative="1">
+      <w:start w:val="1"/>
+      <w:numFmt w:val="bullet"/>
+      <w:lvlText w:val="o"/>
+      <w:lvlJc w:val="left"/>
+      <w:pPr>
+        <w:tabs>
+          <w:tab w:val="num" w:pos="1440"/>
+        </w:tabs>
+        <w:ind w:left="1440" w:hanging="360"/>
+      </w:pPr>
+      <w:rPr>
+        <w:rFonts w:ascii="Courier New" w:hAnsi="Courier New" w:hint="default"/>
+        <w:sz w:val="20"/>
+      </w:rPr>
+    </w:lvl>
+    <w:lvl w:ilvl="2" w:tentative="1">
+      <w:start w:val="1"/>
+      <w:numFmt w:val="bullet"/>
+      <w:lvlText w:val=""/>
+      <w:lvlJc w:val="left"/>
+      <w:pPr>
+        <w:tabs>
+          <w:tab w:val="num" w:pos="2160"/>
+        </w:tabs>
+        <w:ind w:left="2160" w:hanging="360"/>
+      </w:pPr>
+      <w:rPr>
+        <w:rFonts w:ascii="Wingdings" w:hAnsi="Wingdings" w:hint="default"/>
+        <w:sz w:val="20"/>
+      </w:rPr>
+    </w:lvl>
+    <w:lvl w:ilvl="3" w:tentative="1">
+      <w:start w:val="1"/>
+      <w:numFmt w:val="bullet"/>
+      <w:lvlText w:val=""/>
+      <w:lvlJc w:val="left"/>
+      <w:pPr>
+        <w:tabs>
+          <w:tab w:val="num" w:pos="2880"/>
+        </w:tabs>
+        <w:ind w:left="2880" w:hanging="360"/>
+      </w:pPr>
+      <w:rPr>
+        <w:rFonts w:ascii="Wingdings" w:hAnsi="Wingdings" w:hint="default"/>
+        <w:sz w:val="20"/>
+      </w:rPr>
+    </w:lvl>
+    <w:lvl w:ilvl="4" w:tentative="1">
+      <w:start w:val="1"/>
+      <w:numFmt w:val="bullet"/>
+      <w:lvlText w:val=""/>
+      <w:lvlJc w:val="left"/>
+      <w:pPr>
+        <w:tabs>
+          <w:tab w:val="num" w:pos="3600"/>
+        </w:tabs>
+        <w:ind w:left="3600" w:hanging="360"/>
+      </w:pPr>
+      <w:rPr>
+        <w:rFonts w:ascii="Wingdings" w:hAnsi="Wingdings" w:hint="default"/>
+        <w:sz w:val="20"/>
+      </w:rPr>
+    </w:lvl>
+    <w:lvl w:ilvl="5" w:tentative="1">
+      <w:start w:val="1"/>
+      <w:numFmt w:val="bullet"/>
+      <w:lvlText w:val=""/>
+      <w:lvlJc w:val="left"/>
+      <w:pPr>
+        <w:tabs>
+          <w:tab w:val="num" w:pos="4320"/>
+        </w:tabs>
+        <w:ind w:left="4320" w:hanging="360"/>
+      </w:pPr>
+      <w:rPr>
+        <w:rFonts w:ascii="Wingdings" w:hAnsi="Wingdings" w:hint="default"/>
+        <w:sz w:val="20"/>
+      </w:rPr>
+    </w:lvl>
+    <w:lvl w:ilvl="6" w:tentative="1">
+      <w:start w:val="1"/>
+      <w:numFmt w:val="bullet"/>
+      <w:lvlText w:val=""/>
+      <w:lvlJc w:val="left"/>
+      <w:pPr>
+        <w:tabs>
+          <w:tab w:val="num" w:pos="5040"/>
+        </w:tabs>
+        <w:ind w:left="5040" w:hanging="360"/>
+      </w:pPr>
+      <w:rPr>
+        <w:rFonts w:ascii="Wingdings" w:hAnsi="Wingdings" w:hint="default"/>
+        <w:sz w:val="20"/>
+      </w:rPr>
+    </w:lvl>
+    <w:lvl w:ilvl="7" w:tentative="1">
+      <w:start w:val="1"/>
+      <w:numFmt w:val="bullet"/>
+      <w:lvlText w:val=""/>
+      <w:lvlJc w:val="left"/>
+      <w:pPr>
+        <w:tabs>
+          <w:tab w:val="num" w:pos="5760"/>
+        </w:tabs>
+        <w:ind w:left="5760" w:hanging="360"/>
+      </w:pPr>
+      <w:rPr>
+        <w:rFonts w:ascii="Wingdings" w:hAnsi="Wingdings" w:hint="default"/>
+        <w:sz w:val="20"/>
+      </w:rPr>
+    </w:lvl>
+    <w:lvl w:ilvl="8" w:tentative="1">
+      <w:start w:val="1"/>
+      <w:numFmt w:val="bullet"/>
+      <w:lvlText w:val=""/>
+      <w:lvlJc w:val="left"/>
+      <w:pPr>
+        <w:tabs>
+          <w:tab w:val="num" w:pos="6480"/>
+        </w:tabs>
+        <w:ind w:left="6480" w:hanging="360"/>
+      </w:pPr>
+      <w:rPr>
+        <w:rFonts w:ascii="Wingdings" w:hAnsi="Wingdings" w:hint="default"/>
+        <w:sz w:val="20"/>
+      </w:rPr>
+    </w:lvl>
+  </w:abstractNum>
+  <w:abstractNum w:abstractNumId="1">
     <w:nsid w:val="35B04E64"/>
     <w:multiLevelType w:val="hybridMultilevel"/>
     <w:tmpl w:val="87F8ACEE"/>
@@ -665,7 +817,7 @@
       </w:pPr>
     </w:lvl>
   </w:abstractNum>
-  <w:abstractNum w:abstractNumId="1">
+  <w:abstractNum w:abstractNumId="2">
     <w:nsid w:val="5CC7757B"/>
     <w:multiLevelType w:val="hybridMultilevel"/>
     <w:tmpl w:val="D6E0F59E"/>
@@ -779,10 +931,13 @@
     </w:lvl>
   </w:abstractNum>
   <w:num w:numId="1">
-    <w:abstractNumId w:val="0"/>
+    <w:abstractNumId w:val="1"/>
   </w:num>
   <w:num w:numId="2">
-    <w:abstractNumId w:val="1"/>
+    <w:abstractNumId w:val="2"/>
+  </w:num>
+  <w:num w:numId="3">
+    <w:abstractNumId w:val="0"/>
   </w:num>
 </w:numbering>
 </file>
@@ -947,6 +1102,25 @@
     <w:name w:val="Normal"/>
     <w:qFormat/>
   </w:style>
+  <w:style w:type="paragraph" w:styleId="Heading3">
+    <w:name w:val="heading 3"/>
+    <w:basedOn w:val="Normal"/>
+    <w:link w:val="Heading3Char"/>
+    <w:uiPriority w:val="9"/>
+    <w:qFormat/>
+    <w:rsid w:val="00265251"/>
+    <w:pPr>
+      <w:spacing w:before="100" w:beforeAutospacing="1" w:after="100" w:afterAutospacing="1" w:line="240" w:lineRule="auto"/>
+      <w:outlineLvl w:val="2"/>
+    </w:pPr>
+    <w:rPr>
+      <w:rFonts w:ascii="Times New Roman" w:eastAsia="Times New Roman" w:hAnsi="Times New Roman" w:cs="Times New Roman"/>
+      <w:b/>
+      <w:bCs/>
+      <w:sz w:val="27"/>
+      <w:szCs w:val="27"/>
+    </w:rPr>
+  </w:style>
   <w:style w:type="character" w:default="1" w:styleId="DefaultParagraphFont">
     <w:name w:val="Default Paragraph Font"/>
     <w:uiPriority w:val="1"/>
@@ -1014,6 +1188,48 @@
       <w:ind w:left="720"/>
       <w:contextualSpacing/>
     </w:pPr>
+  </w:style>
+  <w:style w:type="character" w:customStyle="1" w:styleId="Heading3Char">
+    <w:name w:val="Heading 3 Char"/>
+    <w:basedOn w:val="DefaultParagraphFont"/>
+    <w:link w:val="Heading3"/>
+    <w:uiPriority w:val="9"/>
+    <w:rsid w:val="00265251"/>
+    <w:rPr>
+      <w:rFonts w:ascii="Times New Roman" w:eastAsia="Times New Roman" w:hAnsi="Times New Roman" w:cs="Times New Roman"/>
+      <w:b/>
+      <w:bCs/>
+      <w:sz w:val="27"/>
+      <w:szCs w:val="27"/>
+    </w:rPr>
+  </w:style>
+  <w:style w:type="paragraph" w:styleId="NormalWeb">
+    <w:name w:val="Normal (Web)"/>
+    <w:basedOn w:val="Normal"/>
+    <w:uiPriority w:val="99"/>
+    <w:semiHidden/>
+    <w:unhideWhenUsed/>
+    <w:rsid w:val="00265251"/>
+    <w:pPr>
+      <w:spacing w:before="100" w:beforeAutospacing="1" w:after="100" w:afterAutospacing="1" w:line="240" w:lineRule="auto"/>
+    </w:pPr>
+    <w:rPr>
+      <w:rFonts w:ascii="Times New Roman" w:eastAsia="Times New Roman" w:hAnsi="Times New Roman" w:cs="Times New Roman"/>
+      <w:sz w:val="24"/>
+      <w:szCs w:val="24"/>
+    </w:rPr>
+  </w:style>
+  <w:style w:type="character" w:styleId="Hyperlink">
+    <w:name w:val="Hyperlink"/>
+    <w:basedOn w:val="DefaultParagraphFont"/>
+    <w:uiPriority w:val="99"/>
+    <w:semiHidden/>
+    <w:unhideWhenUsed/>
+    <w:rsid w:val="00265251"/>
+    <w:rPr>
+      <w:color w:val="0000FF"/>
+      <w:u w:val="single"/>
+    </w:rPr>
   </w:style>
 </w:styles>
 </file>
@@ -1178,6 +1394,25 @@
     <w:name w:val="Normal"/>
     <w:qFormat/>
   </w:style>
+  <w:style w:type="paragraph" w:styleId="Heading3">
+    <w:name w:val="heading 3"/>
+    <w:basedOn w:val="Normal"/>
+    <w:link w:val="Heading3Char"/>
+    <w:uiPriority w:val="9"/>
+    <w:qFormat/>
+    <w:rsid w:val="00265251"/>
+    <w:pPr>
+      <w:spacing w:before="100" w:beforeAutospacing="1" w:after="100" w:afterAutospacing="1" w:line="240" w:lineRule="auto"/>
+      <w:outlineLvl w:val="2"/>
+    </w:pPr>
+    <w:rPr>
+      <w:rFonts w:ascii="Times New Roman" w:eastAsia="Times New Roman" w:hAnsi="Times New Roman" w:cs="Times New Roman"/>
+      <w:b/>
+      <w:bCs/>
+      <w:sz w:val="27"/>
+      <w:szCs w:val="27"/>
+    </w:rPr>
+  </w:style>
   <w:style w:type="character" w:default="1" w:styleId="DefaultParagraphFont">
     <w:name w:val="Default Paragraph Font"/>
     <w:uiPriority w:val="1"/>
@@ -1245,6 +1480,48 @@
       <w:ind w:left="720"/>
       <w:contextualSpacing/>
     </w:pPr>
+  </w:style>
+  <w:style w:type="character" w:customStyle="1" w:styleId="Heading3Char">
+    <w:name w:val="Heading 3 Char"/>
+    <w:basedOn w:val="DefaultParagraphFont"/>
+    <w:link w:val="Heading3"/>
+    <w:uiPriority w:val="9"/>
+    <w:rsid w:val="00265251"/>
+    <w:rPr>
+      <w:rFonts w:ascii="Times New Roman" w:eastAsia="Times New Roman" w:hAnsi="Times New Roman" w:cs="Times New Roman"/>
+      <w:b/>
+      <w:bCs/>
+      <w:sz w:val="27"/>
+      <w:szCs w:val="27"/>
+    </w:rPr>
+  </w:style>
+  <w:style w:type="paragraph" w:styleId="NormalWeb">
+    <w:name w:val="Normal (Web)"/>
+    <w:basedOn w:val="Normal"/>
+    <w:uiPriority w:val="99"/>
+    <w:semiHidden/>
+    <w:unhideWhenUsed/>
+    <w:rsid w:val="00265251"/>
+    <w:pPr>
+      <w:spacing w:before="100" w:beforeAutospacing="1" w:after="100" w:afterAutospacing="1" w:line="240" w:lineRule="auto"/>
+    </w:pPr>
+    <w:rPr>
+      <w:rFonts w:ascii="Times New Roman" w:eastAsia="Times New Roman" w:hAnsi="Times New Roman" w:cs="Times New Roman"/>
+      <w:sz w:val="24"/>
+      <w:szCs w:val="24"/>
+    </w:rPr>
+  </w:style>
+  <w:style w:type="character" w:styleId="Hyperlink">
+    <w:name w:val="Hyperlink"/>
+    <w:basedOn w:val="DefaultParagraphFont"/>
+    <w:uiPriority w:val="99"/>
+    <w:semiHidden/>
+    <w:unhideWhenUsed/>
+    <w:rsid w:val="00265251"/>
+    <w:rPr>
+      <w:color w:val="0000FF"/>
+      <w:u w:val="single"/>
+    </w:rPr>
   </w:style>
 </w:styles>
 </file>

</xml_diff>